<commit_message>
Añadida funcion de modificar gasolinera al manual
</commit_message>
<xml_diff>
--- a/Docs/Tutorials/Manual_Usuario.docx
+++ b/Docs/Tutorials/Manual_Usuario.docx
@@ -80,6 +80,13 @@
     </w:p>
     <w:sdt>
       <w:sdtPr>
+        <w:rPr>
+          <w:rFonts w:asciiTheme="minorHAnsi" w:eastAsiaTheme="minorHAnsi" w:hAnsiTheme="minorHAnsi" w:cstheme="minorBidi"/>
+          <w:color w:val="auto"/>
+          <w:sz w:val="22"/>
+          <w:szCs w:val="22"/>
+          <w:lang w:eastAsia="en-US"/>
+        </w:rPr>
         <w:id w:val="1043102687"/>
         <w:docPartObj>
           <w:docPartGallery w:val="Table of Contents"/>
@@ -88,13 +95,8 @@
       </w:sdtPr>
       <w:sdtEndPr>
         <w:rPr>
-          <w:rFonts w:asciiTheme="minorHAnsi" w:eastAsiaTheme="minorHAnsi" w:hAnsiTheme="minorHAnsi" w:cstheme="minorBidi"/>
           <w:b/>
           <w:bCs/>
-          <w:color w:val="auto"/>
-          <w:sz w:val="22"/>
-          <w:szCs w:val="22"/>
-          <w:lang w:eastAsia="en-US"/>
         </w:rPr>
       </w:sdtEndPr>
       <w:sdtContent>
@@ -125,7 +127,7 @@
           <w:r>
             <w:fldChar w:fldCharType="separate"/>
           </w:r>
-          <w:hyperlink w:anchor="_Toc56248651" w:history="1">
+          <w:hyperlink w:anchor="_Toc56451108" w:history="1">
             <w:r>
               <w:rPr>
                 <w:rStyle w:val="Hipervnculo"/>
@@ -148,7 +150,7 @@
               <w:rPr>
                 <w:webHidden/>
               </w:rPr>
-              <w:instrText xml:space="preserve"> PAGEREF _Toc56248651 \h </w:instrText>
+              <w:instrText xml:space="preserve"> PAGEREF _Toc56451108 \h </w:instrText>
             </w:r>
             <w:r>
               <w:rPr>
@@ -185,7 +187,7 @@
               <w:kern w:val="0"/>
             </w:rPr>
           </w:pPr>
-          <w:hyperlink w:anchor="_Toc56248652" w:history="1">
+          <w:hyperlink w:anchor="_Toc56451109" w:history="1">
             <w:r>
               <w:rPr>
                 <w:rStyle w:val="Hipervnculo"/>
@@ -208,7 +210,7 @@
               <w:rPr>
                 <w:webHidden/>
               </w:rPr>
-              <w:instrText xml:space="preserve"> PAGEREF _Toc56248652 \h </w:instrText>
+              <w:instrText xml:space="preserve"> PAGEREF _Toc56451109 \h </w:instrText>
             </w:r>
             <w:r>
               <w:rPr>
@@ -245,7 +247,7 @@
               <w:kern w:val="0"/>
             </w:rPr>
           </w:pPr>
-          <w:hyperlink w:anchor="_Toc56248653" w:history="1">
+          <w:hyperlink w:anchor="_Toc56451110" w:history="1">
             <w:r>
               <w:rPr>
                 <w:rStyle w:val="Hipervnculo"/>
@@ -268,7 +270,7 @@
               <w:rPr>
                 <w:webHidden/>
               </w:rPr>
-              <w:instrText xml:space="preserve"> PAGEREF _Toc56248653 \h </w:instrText>
+              <w:instrText xml:space="preserve"> PAGEREF _Toc56451110 \h </w:instrText>
             </w:r>
             <w:r>
               <w:rPr>
@@ -285,7 +287,7 @@
               <w:rPr>
                 <w:webHidden/>
               </w:rPr>
-              <w:t>5</w:t>
+              <w:t>6</w:t>
             </w:r>
             <w:r>
               <w:rPr>
@@ -307,7 +309,7 @@
               <w:lang w:eastAsia="es-ES"/>
             </w:rPr>
           </w:pPr>
-          <w:hyperlink w:anchor="_Toc56248654" w:history="1">
+          <w:hyperlink w:anchor="_Toc56451111" w:history="1">
             <w:r>
               <w:rPr>
                 <w:rStyle w:val="Hipervnculo"/>
@@ -335,7 +337,7 @@
                 <w:noProof/>
                 <w:webHidden/>
               </w:rPr>
-              <w:instrText xml:space="preserve"> PAGEREF _Toc56248654 \h </w:instrText>
+              <w:instrText xml:space="preserve"> PAGEREF _Toc56451111 \h </w:instrText>
             </w:r>
             <w:r>
               <w:rPr>
@@ -355,7 +357,7 @@
                 <w:noProof/>
                 <w:webHidden/>
               </w:rPr>
-              <w:t>5</w:t>
+              <w:t>6</w:t>
             </w:r>
             <w:r>
               <w:rPr>
@@ -378,7 +380,7 @@
               <w:lang w:eastAsia="es-ES"/>
             </w:rPr>
           </w:pPr>
-          <w:hyperlink w:anchor="_Toc56248655" w:history="1">
+          <w:hyperlink w:anchor="_Toc56451112" w:history="1">
             <w:r>
               <w:rPr>
                 <w:rStyle w:val="Hipervnculo"/>
@@ -406,7 +408,7 @@
                 <w:noProof/>
                 <w:webHidden/>
               </w:rPr>
-              <w:instrText xml:space="preserve"> PAGEREF _Toc56248655 \h </w:instrText>
+              <w:instrText xml:space="preserve"> PAGEREF _Toc56451112 \h </w:instrText>
             </w:r>
             <w:r>
               <w:rPr>
@@ -426,7 +428,7 @@
                 <w:noProof/>
                 <w:webHidden/>
               </w:rPr>
-              <w:t>6</w:t>
+              <w:t>7</w:t>
             </w:r>
             <w:r>
               <w:rPr>
@@ -447,7 +449,7 @@
               <w:kern w:val="0"/>
             </w:rPr>
           </w:pPr>
-          <w:hyperlink w:anchor="_Toc56248656" w:history="1">
+          <w:hyperlink w:anchor="_Toc56451113" w:history="1">
             <w:r>
               <w:rPr>
                 <w:rStyle w:val="Hipervnculo"/>
@@ -470,7 +472,7 @@
               <w:rPr>
                 <w:webHidden/>
               </w:rPr>
-              <w:instrText xml:space="preserve"> PAGEREF _Toc56248656 \h </w:instrText>
+              <w:instrText xml:space="preserve"> PAGEREF _Toc56451113 \h </w:instrText>
             </w:r>
             <w:r>
               <w:rPr>
@@ -487,7 +489,7 @@
               <w:rPr>
                 <w:webHidden/>
               </w:rPr>
-              <w:t>6</w:t>
+              <w:t>8</w:t>
             </w:r>
             <w:r>
               <w:rPr>
@@ -509,7 +511,7 @@
               <w:lang w:eastAsia="es-ES"/>
             </w:rPr>
           </w:pPr>
-          <w:hyperlink w:anchor="_Toc56248657" w:history="1">
+          <w:hyperlink w:anchor="_Toc56451114" w:history="1">
             <w:r>
               <w:rPr>
                 <w:rStyle w:val="Hipervnculo"/>
@@ -537,7 +539,7 @@
                 <w:noProof/>
                 <w:webHidden/>
               </w:rPr>
-              <w:instrText xml:space="preserve"> PAGEREF _Toc56248657 \h </w:instrText>
+              <w:instrText xml:space="preserve"> PAGEREF _Toc56451114 \h </w:instrText>
             </w:r>
             <w:r>
               <w:rPr>
@@ -557,7 +559,7 @@
                 <w:noProof/>
                 <w:webHidden/>
               </w:rPr>
-              <w:t>6</w:t>
+              <w:t>8</w:t>
             </w:r>
             <w:r>
               <w:rPr>
@@ -580,7 +582,7 @@
               <w:lang w:eastAsia="es-ES"/>
             </w:rPr>
           </w:pPr>
-          <w:hyperlink w:anchor="_Toc56248658" w:history="1">
+          <w:hyperlink w:anchor="_Toc56451115" w:history="1">
             <w:r>
               <w:rPr>
                 <w:rStyle w:val="Hipervnculo"/>
@@ -608,7 +610,7 @@
                 <w:noProof/>
                 <w:webHidden/>
               </w:rPr>
-              <w:instrText xml:space="preserve"> PAGEREF _Toc56248658 \h </w:instrText>
+              <w:instrText xml:space="preserve"> PAGEREF _Toc56451115 \h </w:instrText>
             </w:r>
             <w:r>
               <w:rPr>
@@ -628,7 +630,7 @@
                 <w:noProof/>
                 <w:webHidden/>
               </w:rPr>
-              <w:t>9</w:t>
+              <w:t>11</w:t>
             </w:r>
             <w:r>
               <w:rPr>
@@ -651,7 +653,7 @@
               <w:lang w:eastAsia="es-ES"/>
             </w:rPr>
           </w:pPr>
-          <w:hyperlink w:anchor="_Toc56248659" w:history="1">
+          <w:hyperlink w:anchor="_Toc56451116" w:history="1">
             <w:r>
               <w:rPr>
                 <w:rStyle w:val="Hipervnculo"/>
@@ -679,7 +681,7 @@
                 <w:noProof/>
                 <w:webHidden/>
               </w:rPr>
-              <w:instrText xml:space="preserve"> PAGEREF _Toc56248659 \h </w:instrText>
+              <w:instrText xml:space="preserve"> PAGEREF _Toc56451116 \h </w:instrText>
             </w:r>
             <w:r>
               <w:rPr>
@@ -699,7 +701,7 @@
                 <w:noProof/>
                 <w:webHidden/>
               </w:rPr>
-              <w:t>12</w:t>
+              <w:t>15</w:t>
             </w:r>
             <w:r>
               <w:rPr>
@@ -722,7 +724,7 @@
               <w:lang w:eastAsia="es-ES"/>
             </w:rPr>
           </w:pPr>
-          <w:hyperlink w:anchor="_Toc56248660" w:history="1">
+          <w:hyperlink w:anchor="_Toc56451117" w:history="1">
             <w:r>
               <w:rPr>
                 <w:rStyle w:val="Hipervnculo"/>
@@ -750,7 +752,7 @@
                 <w:noProof/>
                 <w:webHidden/>
               </w:rPr>
-              <w:instrText xml:space="preserve"> PAGEREF _Toc56248660 \h </w:instrText>
+              <w:instrText xml:space="preserve"> PAGEREF _Toc56451117 \h </w:instrText>
             </w:r>
             <w:r>
               <w:rPr>
@@ -770,7 +772,78 @@
                 <w:noProof/>
                 <w:webHidden/>
               </w:rPr>
-              <w:t>15</w:t>
+              <w:t>18</w:t>
+            </w:r>
+            <w:r>
+              <w:rPr>
+                <w:noProof/>
+                <w:webHidden/>
+              </w:rPr>
+              <w:fldChar w:fldCharType="end"/>
+            </w:r>
+          </w:hyperlink>
+        </w:p>
+        <w:p>
+          <w:pPr>
+            <w:pStyle w:val="TDC2"/>
+            <w:tabs>
+              <w:tab w:val="right" w:leader="dot" w:pos="8494"/>
+            </w:tabs>
+            <w:rPr>
+              <w:rFonts w:eastAsiaTheme="minorEastAsia"/>
+              <w:noProof/>
+              <w:lang w:eastAsia="es-ES"/>
+            </w:rPr>
+          </w:pPr>
+          <w:hyperlink w:anchor="_Toc56451118" w:history="1">
+            <w:r>
+              <w:rPr>
+                <w:rStyle w:val="Hipervnculo"/>
+                <w:rFonts w:ascii="Helvetica" w:hAnsi="Helvetica"/>
+                <w:noProof/>
+              </w:rPr>
+              <w:t>4.5.-Modificar una gasolinera de favoritos.</w:t>
+            </w:r>
+            <w:r>
+              <w:rPr>
+                <w:noProof/>
+                <w:webHidden/>
+              </w:rPr>
+              <w:tab/>
+            </w:r>
+            <w:r>
+              <w:rPr>
+                <w:noProof/>
+                <w:webHidden/>
+              </w:rPr>
+              <w:fldChar w:fldCharType="begin"/>
+            </w:r>
+            <w:r>
+              <w:rPr>
+                <w:noProof/>
+                <w:webHidden/>
+              </w:rPr>
+              <w:instrText xml:space="preserve"> PAGEREF _Toc56451118 \h </w:instrText>
+            </w:r>
+            <w:r>
+              <w:rPr>
+                <w:noProof/>
+                <w:webHidden/>
+              </w:rPr>
+            </w:r>
+            <w:r>
+              <w:rPr>
+                <w:noProof/>
+                <w:webHidden/>
+              </w:rPr>
+              <w:fldChar w:fldCharType="separate"/>
+            </w:r>
+            <w:r>
+              <w:rPr>
+                <w:noProof/>
+                <w:webHidden/>
+              </w:rPr>
+              <w:t>20</w:t>
             </w:r>
             <w:r>
               <w:rPr>
@@ -805,6 +878,7 @@
           <w:lang w:eastAsia="es-ES"/>
         </w:rPr>
       </w:pPr>
+      <w:bookmarkStart w:id="0" w:name="_Toc56451108"/>
       <w:r>
         <w:rPr>
           <w:rFonts w:ascii="Bell_MT" w:eastAsia="Times New Roman" w:hAnsi="Bell_MT" w:cs="Times New Roman"/>
@@ -838,7 +912,6 @@
           <w:lang w:eastAsia="es-ES"/>
         </w:rPr>
       </w:pPr>
-      <w:bookmarkStart w:id="0" w:name="_Toc56248651"/>
       <w:r>
         <w:rPr>
           <w:rFonts w:ascii="Bell_MT" w:eastAsia="Times New Roman" w:hAnsi="Bell_MT" w:cs="Times New Roman"/>
@@ -945,7 +1018,7 @@
           <w:szCs w:val="54"/>
         </w:rPr>
       </w:pPr>
-      <w:bookmarkStart w:id="1" w:name="_Toc56248652"/>
+      <w:bookmarkStart w:id="1" w:name="_Toc56451109"/>
       <w:r>
         <w:rPr>
           <w:rStyle w:val="md-plain"/>
@@ -1724,7 +1797,6 @@
           <w:lang w:eastAsia="es-ES"/>
         </w:rPr>
       </w:pPr>
-      <w:bookmarkStart w:id="2" w:name="_Toc56248653"/>
       <w:r>
         <w:rPr>
           <w:rStyle w:val="md-plain"/>
@@ -1750,6 +1822,7 @@
           <w:szCs w:val="54"/>
         </w:rPr>
       </w:pPr>
+      <w:bookmarkStart w:id="2" w:name="_Toc56451110"/>
       <w:r>
         <w:rPr>
           <w:rStyle w:val="md-plain"/>
@@ -1812,7 +1885,7 @@
           <w:szCs w:val="42"/>
         </w:rPr>
       </w:pPr>
-      <w:bookmarkStart w:id="3" w:name="_Toc56248654"/>
+      <w:bookmarkStart w:id="3" w:name="_Toc56451111"/>
       <w:r>
         <w:rPr>
           <w:rStyle w:val="md-plain"/>
@@ -2134,7 +2207,7 @@
           <w:szCs w:val="42"/>
         </w:rPr>
       </w:pPr>
-      <w:bookmarkStart w:id="4" w:name="_Toc56248655"/>
+      <w:bookmarkStart w:id="4" w:name="_Toc56451112"/>
       <w:r>
         <w:rPr>
           <w:rStyle w:val="md-plain"/>
@@ -2290,7 +2363,6 @@
           <w:lang w:eastAsia="es-ES"/>
         </w:rPr>
       </w:pPr>
-      <w:bookmarkStart w:id="5" w:name="_Toc56248656"/>
       <w:r>
         <w:rPr>
           <w:rStyle w:val="md-plain"/>
@@ -2316,6 +2388,7 @@
           <w:szCs w:val="54"/>
         </w:rPr>
       </w:pPr>
+      <w:bookmarkStart w:id="5" w:name="_Toc56451113"/>
       <w:r>
         <w:rPr>
           <w:rStyle w:val="md-plain"/>
@@ -2343,7 +2416,7 @@
           <w:szCs w:val="42"/>
         </w:rPr>
       </w:pPr>
-      <w:bookmarkStart w:id="6" w:name="_Toc56248657"/>
+      <w:bookmarkStart w:id="6" w:name="_Toc56451114"/>
       <w:r>
         <w:rPr>
           <w:rStyle w:val="md-plain"/>
@@ -3097,7 +3170,6 @@
           <w:szCs w:val="42"/>
         </w:rPr>
       </w:pPr>
-      <w:bookmarkStart w:id="7" w:name="_Toc56248658"/>
     </w:p>
     <w:p>
       <w:pPr>
@@ -3137,6 +3209,7 @@
           <w:szCs w:val="42"/>
         </w:rPr>
       </w:pPr>
+      <w:bookmarkStart w:id="7" w:name="_Toc56451115"/>
       <w:r>
         <w:rPr>
           <w:rStyle w:val="md-plain"/>
@@ -4001,7 +4074,6 @@
           <w:szCs w:val="42"/>
         </w:rPr>
       </w:pPr>
-      <w:bookmarkStart w:id="8" w:name="_Toc56248659"/>
     </w:p>
     <w:p>
       <w:pPr>
@@ -4082,6 +4154,7 @@
           <w:szCs w:val="42"/>
         </w:rPr>
       </w:pPr>
+      <w:bookmarkStart w:id="8" w:name="_Toc56451116"/>
       <w:r>
         <w:rPr>
           <w:rStyle w:val="md-plain"/>
@@ -4805,7 +4878,7 @@
           <w:szCs w:val="42"/>
         </w:rPr>
       </w:pPr>
-      <w:bookmarkStart w:id="9" w:name="_Toc56248660"/>
+      <w:bookmarkStart w:id="9" w:name="_Toc56451117"/>
       <w:r>
         <w:rPr>
           <w:rStyle w:val="md-plain"/>
@@ -4815,47 +4888,7 @@
           <w:szCs w:val="42"/>
         </w:rPr>
         <w:lastRenderedPageBreak/>
-        <w:t>4.</w:t>
-      </w:r>
-      <w:r>
-        <w:rPr>
-          <w:rStyle w:val="md-plain"/>
-          <w:rFonts w:ascii="Helvetica" w:hAnsi="Helvetica"/>
-          <w:color w:val="333333"/>
-          <w:sz w:val="42"/>
-          <w:szCs w:val="42"/>
-        </w:rPr>
-        <w:t>4</w:t>
-      </w:r>
-      <w:r>
-        <w:rPr>
-          <w:rStyle w:val="md-plain"/>
-          <w:rFonts w:ascii="Helvetica" w:hAnsi="Helvetica"/>
-          <w:color w:val="333333"/>
-          <w:sz w:val="42"/>
-          <w:szCs w:val="42"/>
-        </w:rPr>
-        <w:t>.-</w:t>
-      </w:r>
-      <w:r>
-        <w:rPr>
-          <w:rStyle w:val="md-plain"/>
-          <w:rFonts w:ascii="Helvetica" w:hAnsi="Helvetica"/>
-          <w:color w:val="333333"/>
-          <w:sz w:val="42"/>
-          <w:szCs w:val="42"/>
-        </w:rPr>
-        <w:t>Agregar una gasolinera a favoritos</w:t>
-      </w:r>
-      <w:r>
-        <w:rPr>
-          <w:rStyle w:val="md-plain"/>
-          <w:rFonts w:ascii="Helvetica" w:hAnsi="Helvetica"/>
-          <w:color w:val="333333"/>
-          <w:sz w:val="42"/>
-          <w:szCs w:val="42"/>
-        </w:rPr>
-        <w:t>.</w:t>
+        <w:t>4.4.-Agregar una gasolinera a favoritos.</w:t>
       </w:r>
       <w:bookmarkEnd w:id="9"/>
     </w:p>
@@ -4889,6 +4922,7 @@
       <w:r>
         <w:rPr>
           <w:rFonts w:asciiTheme="majorHAnsi" w:hAnsiTheme="majorHAnsi" w:cstheme="majorHAnsi"/>
+          <w:noProof/>
           <w:sz w:val="24"/>
           <w:szCs w:val="24"/>
         </w:rPr>
@@ -4966,13 +5000,13 @@
         <mc:AlternateContent>
           <mc:Choice Requires="wps">
             <w:drawing>
-              <wp:anchor distT="0" distB="0" distL="114300" distR="114300" simplePos="0" relativeHeight="251666432" behindDoc="0" locked="0" layoutInCell="1" allowOverlap="1" wp14:anchorId="5DDF5431" wp14:editId="60F9DCE4">
+              <wp:anchor distT="0" distB="0" distL="114300" distR="114300" simplePos="0" relativeHeight="251666432" behindDoc="0" locked="0" layoutInCell="1" allowOverlap="1" wp14:anchorId="5DDF5431" wp14:editId="1790D54F">
                 <wp:simplePos x="0" y="0"/>
                 <wp:positionH relativeFrom="column">
-                  <wp:posOffset>3352717</wp:posOffset>
+                  <wp:posOffset>3319508</wp:posOffset>
                 </wp:positionH>
                 <wp:positionV relativeFrom="paragraph">
-                  <wp:posOffset>676192</wp:posOffset>
+                  <wp:posOffset>604882</wp:posOffset>
                 </wp:positionV>
                 <wp:extent cx="304800" cy="364435"/>
                 <wp:effectExtent l="0" t="0" r="19050" b="17145"/>
@@ -5028,7 +5062,7 @@
           </mc:Choice>
           <mc:Fallback>
             <w:pict>
-              <v:rect w14:anchorId="142752C2" id="Rectángulo 17" o:spid="_x0000_s1026" style="position:absolute;margin-left:264pt;margin-top:53.25pt;width:24pt;height:28.7pt;z-index:251666432;visibility:visible;mso-wrap-style:square;mso-wrap-distance-left:9pt;mso-wrap-distance-top:0;mso-wrap-distance-right:9pt;mso-wrap-distance-bottom:0;mso-position-horizontal:absolute;mso-position-horizontal-relative:text;mso-position-vertical:absolute;mso-position-vertical-relative:text;v-text-anchor:middle" o:gfxdata="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" filled="f" strokecolor="red" strokeweight="1pt"/>
+              <v:rect w14:anchorId="353804FF" id="Rectángulo 17" o:spid="_x0000_s1026" style="position:absolute;margin-left:261.4pt;margin-top:47.65pt;width:24pt;height:28.7pt;z-index:251666432;visibility:visible;mso-wrap-style:square;mso-wrap-distance-left:9pt;mso-wrap-distance-top:0;mso-wrap-distance-right:9pt;mso-wrap-distance-bottom:0;mso-position-horizontal:absolute;mso-position-horizontal-relative:text;mso-position-vertical:absolute;mso-position-vertical-relative:text;v-text-anchor:middle" o:gfxdata="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" filled="f" strokecolor="red" strokeweight="1pt"/>
             </w:pict>
           </mc:Fallback>
         </mc:AlternateContent>
@@ -5036,6 +5070,7 @@
       <w:r>
         <w:rPr>
           <w:rFonts w:asciiTheme="majorHAnsi" w:hAnsiTheme="majorHAnsi" w:cstheme="majorHAnsi"/>
+          <w:noProof/>
           <w:sz w:val="24"/>
           <w:szCs w:val="24"/>
         </w:rPr>
@@ -5109,6 +5144,7 @@
       <w:r>
         <w:rPr>
           <w:rFonts w:asciiTheme="majorHAnsi" w:hAnsiTheme="majorHAnsi" w:cstheme="majorHAnsi"/>
+          <w:noProof/>
           <w:sz w:val="24"/>
           <w:szCs w:val="24"/>
         </w:rPr>
@@ -5179,6 +5215,7 @@
       <w:r>
         <w:rPr>
           <w:rFonts w:asciiTheme="majorHAnsi" w:hAnsiTheme="majorHAnsi" w:cstheme="majorHAnsi"/>
+          <w:noProof/>
           <w:sz w:val="24"/>
           <w:szCs w:val="24"/>
         </w:rPr>
@@ -5218,6 +5255,683 @@
                         <a14:shadowObscured xmlns:a14="http://schemas.microsoft.com/office/drawing/2010/main"/>
                       </a:ext>
                     </a:extLst>
+                  </pic:spPr>
+                </pic:pic>
+              </a:graphicData>
+            </a:graphic>
+          </wp:inline>
+        </w:drawing>
+      </w:r>
+    </w:p>
+    <w:p>
+      <w:pPr>
+        <w:pStyle w:val="Ttulo2"/>
+        <w:pBdr>
+          <w:bottom w:val="single" w:sz="6" w:space="0" w:color="EEEEEE"/>
+        </w:pBdr>
+        <w:jc w:val="both"/>
+        <w:rPr>
+          <w:rFonts w:ascii="Helvetica" w:hAnsi="Helvetica"/>
+          <w:color w:val="333333"/>
+          <w:sz w:val="42"/>
+          <w:szCs w:val="42"/>
+        </w:rPr>
+      </w:pPr>
+      <w:bookmarkStart w:id="11" w:name="_Toc56451118"/>
+      <w:r>
+        <w:rPr>
+          <w:rStyle w:val="md-plain"/>
+          <w:rFonts w:ascii="Helvetica" w:hAnsi="Helvetica"/>
+          <w:color w:val="333333"/>
+          <w:sz w:val="42"/>
+          <w:szCs w:val="42"/>
+        </w:rPr>
+        <w:lastRenderedPageBreak/>
+        <w:t>4.</w:t>
+      </w:r>
+      <w:r>
+        <w:rPr>
+          <w:rStyle w:val="md-plain"/>
+          <w:rFonts w:ascii="Helvetica" w:hAnsi="Helvetica"/>
+          <w:color w:val="333333"/>
+          <w:sz w:val="42"/>
+          <w:szCs w:val="42"/>
+        </w:rPr>
+        <w:t>5</w:t>
+      </w:r>
+      <w:r>
+        <w:rPr>
+          <w:rStyle w:val="md-plain"/>
+          <w:rFonts w:ascii="Helvetica" w:hAnsi="Helvetica"/>
+          <w:color w:val="333333"/>
+          <w:sz w:val="42"/>
+          <w:szCs w:val="42"/>
+        </w:rPr>
+        <w:t>.-</w:t>
+      </w:r>
+      <w:r>
+        <w:rPr>
+          <w:rStyle w:val="md-plain"/>
+          <w:rFonts w:ascii="Helvetica" w:hAnsi="Helvetica"/>
+          <w:color w:val="333333"/>
+          <w:sz w:val="42"/>
+          <w:szCs w:val="42"/>
+        </w:rPr>
+        <w:t>Modificar</w:t>
+      </w:r>
+      <w:r>
+        <w:rPr>
+          <w:rStyle w:val="md-plain"/>
+          <w:rFonts w:ascii="Helvetica" w:hAnsi="Helvetica"/>
+          <w:color w:val="333333"/>
+          <w:sz w:val="42"/>
+          <w:szCs w:val="42"/>
+        </w:rPr>
+        <w:t xml:space="preserve"> una gasolinera </w:t>
+      </w:r>
+      <w:r>
+        <w:rPr>
+          <w:rStyle w:val="md-plain"/>
+          <w:rFonts w:ascii="Helvetica" w:hAnsi="Helvetica"/>
+          <w:color w:val="333333"/>
+          <w:sz w:val="42"/>
+          <w:szCs w:val="42"/>
+        </w:rPr>
+        <w:t>de</w:t>
+      </w:r>
+      <w:r>
+        <w:rPr>
+          <w:rStyle w:val="md-plain"/>
+          <w:rFonts w:ascii="Helvetica" w:hAnsi="Helvetica"/>
+          <w:color w:val="333333"/>
+          <w:sz w:val="42"/>
+          <w:szCs w:val="42"/>
+        </w:rPr>
+        <w:t xml:space="preserve"> favoritos.</w:t>
+      </w:r>
+      <w:bookmarkEnd w:id="11"/>
+    </w:p>
+    <w:p>
+      <w:pPr>
+        <w:jc w:val="both"/>
+        <w:rPr>
+          <w:rFonts w:asciiTheme="majorHAnsi" w:hAnsiTheme="majorHAnsi" w:cstheme="majorHAnsi"/>
+          <w:sz w:val="24"/>
+          <w:szCs w:val="24"/>
+        </w:rPr>
+      </w:pPr>
+      <w:r>
+        <w:rPr>
+          <w:rFonts w:asciiTheme="majorHAnsi" w:hAnsiTheme="majorHAnsi" w:cstheme="majorHAnsi"/>
+          <w:sz w:val="24"/>
+          <w:szCs w:val="24"/>
+        </w:rPr>
+        <w:t>Esta opción nos permite modificar el comentario de una gasolinera favorita. Para ello, primero debemos ir a la sección con la lista de gasolineras favoritas guardadas.</w:t>
+      </w:r>
+    </w:p>
+    <w:p>
+      <w:pPr>
+        <w:jc w:val="center"/>
+        <w:rPr>
+          <w:rFonts w:asciiTheme="majorHAnsi" w:hAnsiTheme="majorHAnsi" w:cstheme="majorHAnsi"/>
+          <w:sz w:val="24"/>
+          <w:szCs w:val="24"/>
+        </w:rPr>
+      </w:pPr>
+      <w:r>
+        <w:rPr>
+          <w:rFonts w:asciiTheme="majorHAnsi" w:hAnsiTheme="majorHAnsi" w:cstheme="majorHAnsi"/>
+          <w:noProof/>
+          <w:sz w:val="24"/>
+          <w:szCs w:val="24"/>
+        </w:rPr>
+        <mc:AlternateContent>
+          <mc:Choice Requires="wps">
+            <w:drawing>
+              <wp:anchor distT="0" distB="0" distL="114300" distR="114300" simplePos="0" relativeHeight="251667456" behindDoc="0" locked="0" layoutInCell="1" allowOverlap="1" wp14:anchorId="5762B215" wp14:editId="5C7151E9">
+                <wp:simplePos x="0" y="0"/>
+                <wp:positionH relativeFrom="column">
+                  <wp:posOffset>1777365</wp:posOffset>
+                </wp:positionH>
+                <wp:positionV relativeFrom="paragraph">
+                  <wp:posOffset>1913890</wp:posOffset>
+                </wp:positionV>
+                <wp:extent cx="1099457" cy="212271"/>
+                <wp:effectExtent l="0" t="0" r="24765" b="16510"/>
+                <wp:wrapNone/>
+                <wp:docPr id="22" name="Rectángulo 22"/>
+                <wp:cNvGraphicFramePr/>
+                <a:graphic xmlns:a="http://schemas.openxmlformats.org/drawingml/2006/main">
+                  <a:graphicData uri="http://schemas.microsoft.com/office/word/2010/wordprocessingShape">
+                    <wps:wsp>
+                      <wps:cNvSpPr/>
+                      <wps:spPr>
+                        <a:xfrm>
+                          <a:off x="0" y="0"/>
+                          <a:ext cx="1099457" cy="212271"/>
+                        </a:xfrm>
+                        <a:prstGeom prst="rect">
+                          <a:avLst/>
+                        </a:prstGeom>
+                        <a:noFill/>
+                        <a:ln>
+                          <a:solidFill>
+                            <a:srgbClr val="FF0000"/>
+                          </a:solidFill>
+                        </a:ln>
+                      </wps:spPr>
+                      <wps:style>
+                        <a:lnRef idx="2">
+                          <a:schemeClr val="accent1">
+                            <a:shade val="50000"/>
+                          </a:schemeClr>
+                        </a:lnRef>
+                        <a:fillRef idx="1">
+                          <a:schemeClr val="accent1"/>
+                        </a:fillRef>
+                        <a:effectRef idx="0">
+                          <a:schemeClr val="accent1"/>
+                        </a:effectRef>
+                        <a:fontRef idx="minor">
+                          <a:schemeClr val="lt1"/>
+                        </a:fontRef>
+                      </wps:style>
+                      <wps:bodyPr rot="0" spcFirstLastPara="0" vertOverflow="overflow" horzOverflow="overflow" vert="horz" wrap="square" lIns="91440" tIns="45720" rIns="91440" bIns="45720" numCol="1" spcCol="0" rtlCol="0" fromWordArt="0" anchor="ctr" anchorCtr="0" forceAA="0" compatLnSpc="1">
+                        <a:prstTxWarp prst="textNoShape">
+                          <a:avLst/>
+                        </a:prstTxWarp>
+                        <a:noAutofit/>
+                      </wps:bodyPr>
+                    </wps:wsp>
+                  </a:graphicData>
+                </a:graphic>
+              </wp:anchor>
+            </w:drawing>
+          </mc:Choice>
+          <mc:Fallback>
+            <w:pict>
+              <v:rect w14:anchorId="70EC26F6" id="Rectángulo 22" o:spid="_x0000_s1026" style="position:absolute;margin-left:139.95pt;margin-top:150.7pt;width:86.55pt;height:16.7pt;z-index:251667456;visibility:visible;mso-wrap-style:square;mso-wrap-distance-left:9pt;mso-wrap-distance-top:0;mso-wrap-distance-right:9pt;mso-wrap-distance-bottom:0;mso-position-horizontal:absolute;mso-position-horizontal-relative:text;mso-position-vertical:absolute;mso-position-vertical-relative:text;v-text-anchor:middle" o:gfxdata="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" filled="f" strokecolor="red" strokeweight="1pt"/>
+            </w:pict>
+          </mc:Fallback>
+        </mc:AlternateContent>
+      </w:r>
+      <w:r>
+        <w:rPr>
+          <w:rFonts w:asciiTheme="majorHAnsi" w:hAnsiTheme="majorHAnsi" w:cstheme="majorHAnsi"/>
+          <w:sz w:val="24"/>
+          <w:szCs w:val="24"/>
+        </w:rPr>
+        <w:drawing>
+          <wp:inline distT="0" distB="0" distL="0" distR="0" wp14:anchorId="2B798FC8" wp14:editId="7FC03F91">
+            <wp:extent cx="1763486" cy="3549799"/>
+            <wp:effectExtent l="0" t="0" r="8255" b="0"/>
+            <wp:docPr id="7" name="Imagen 7"/>
+            <wp:cNvGraphicFramePr>
+              <a:graphicFrameLocks xmlns:a="http://schemas.openxmlformats.org/drawingml/2006/main" noChangeAspect="1"/>
+            </wp:cNvGraphicFramePr>
+            <a:graphic xmlns:a="http://schemas.openxmlformats.org/drawingml/2006/main">
+              <a:graphicData uri="http://schemas.openxmlformats.org/drawingml/2006/picture">
+                <pic:pic xmlns:pic="http://schemas.openxmlformats.org/drawingml/2006/picture">
+                  <pic:nvPicPr>
+                    <pic:cNvPr id="1" name=""/>
+                    <pic:cNvPicPr/>
+                  </pic:nvPicPr>
+                  <pic:blipFill>
+                    <a:blip r:embed="rId29"/>
+                    <a:stretch>
+                      <a:fillRect/>
+                    </a:stretch>
+                  </pic:blipFill>
+                  <pic:spPr>
+                    <a:xfrm>
+                      <a:off x="0" y="0"/>
+                      <a:ext cx="1790821" cy="3604824"/>
+                    </a:xfrm>
+                    <a:prstGeom prst="rect">
+                      <a:avLst/>
+                    </a:prstGeom>
+                  </pic:spPr>
+                </pic:pic>
+              </a:graphicData>
+            </a:graphic>
+          </wp:inline>
+        </w:drawing>
+      </w:r>
+    </w:p>
+    <w:p>
+      <w:pPr>
+        <w:jc w:val="both"/>
+        <w:rPr>
+          <w:rFonts w:asciiTheme="majorHAnsi" w:hAnsiTheme="majorHAnsi" w:cstheme="majorHAnsi"/>
+          <w:sz w:val="24"/>
+          <w:szCs w:val="24"/>
+        </w:rPr>
+      </w:pPr>
+      <w:r>
+        <w:rPr>
+          <w:rFonts w:asciiTheme="majorHAnsi" w:hAnsiTheme="majorHAnsi" w:cstheme="majorHAnsi"/>
+          <w:sz w:val="24"/>
+          <w:szCs w:val="24"/>
+        </w:rPr>
+        <w:t>En la lista pulsamos el botón de modificar (con letra M) de la gasolinera que queremos modificar.</w:t>
+      </w:r>
+    </w:p>
+    <w:p>
+      <w:pPr>
+        <w:jc w:val="center"/>
+        <w:rPr>
+          <w:rFonts w:asciiTheme="majorHAnsi" w:hAnsiTheme="majorHAnsi" w:cstheme="majorHAnsi"/>
+          <w:sz w:val="24"/>
+          <w:szCs w:val="24"/>
+        </w:rPr>
+      </w:pPr>
+      <w:r>
+        <w:rPr>
+          <w:rFonts w:asciiTheme="majorHAnsi" w:hAnsiTheme="majorHAnsi" w:cstheme="majorHAnsi"/>
+          <w:noProof/>
+          <w:sz w:val="24"/>
+          <w:szCs w:val="24"/>
+        </w:rPr>
+        <mc:AlternateContent>
+          <mc:Choice Requires="wps">
+            <w:drawing>
+              <wp:anchor distT="0" distB="0" distL="114300" distR="114300" simplePos="0" relativeHeight="251668480" behindDoc="0" locked="0" layoutInCell="1" allowOverlap="1" wp14:anchorId="20053B2A" wp14:editId="033C03C1">
+                <wp:simplePos x="0" y="0"/>
+                <wp:positionH relativeFrom="column">
+                  <wp:posOffset>3442879</wp:posOffset>
+                </wp:positionH>
+                <wp:positionV relativeFrom="paragraph">
+                  <wp:posOffset>346801</wp:posOffset>
+                </wp:positionV>
+                <wp:extent cx="185420" cy="174171"/>
+                <wp:effectExtent l="0" t="0" r="24130" b="16510"/>
+                <wp:wrapNone/>
+                <wp:docPr id="28" name="Rectángulo 28"/>
+                <wp:cNvGraphicFramePr/>
+                <a:graphic xmlns:a="http://schemas.openxmlformats.org/drawingml/2006/main">
+                  <a:graphicData uri="http://schemas.microsoft.com/office/word/2010/wordprocessingShape">
+                    <wps:wsp>
+                      <wps:cNvSpPr/>
+                      <wps:spPr>
+                        <a:xfrm>
+                          <a:off x="0" y="0"/>
+                          <a:ext cx="185420" cy="174171"/>
+                        </a:xfrm>
+                        <a:prstGeom prst="rect">
+                          <a:avLst/>
+                        </a:prstGeom>
+                        <a:noFill/>
+                        <a:ln>
+                          <a:solidFill>
+                            <a:srgbClr val="FF0000"/>
+                          </a:solidFill>
+                        </a:ln>
+                      </wps:spPr>
+                      <wps:style>
+                        <a:lnRef idx="2">
+                          <a:schemeClr val="accent1">
+                            <a:shade val="50000"/>
+                          </a:schemeClr>
+                        </a:lnRef>
+                        <a:fillRef idx="1">
+                          <a:schemeClr val="accent1"/>
+                        </a:fillRef>
+                        <a:effectRef idx="0">
+                          <a:schemeClr val="accent1"/>
+                        </a:effectRef>
+                        <a:fontRef idx="minor">
+                          <a:schemeClr val="lt1"/>
+                        </a:fontRef>
+                      </wps:style>
+                      <wps:bodyPr rot="0" spcFirstLastPara="0" vertOverflow="overflow" horzOverflow="overflow" vert="horz" wrap="square" lIns="91440" tIns="45720" rIns="91440" bIns="45720" numCol="1" spcCol="0" rtlCol="0" fromWordArt="0" anchor="ctr" anchorCtr="0" forceAA="0" compatLnSpc="1">
+                        <a:prstTxWarp prst="textNoShape">
+                          <a:avLst/>
+                        </a:prstTxWarp>
+                        <a:noAutofit/>
+                      </wps:bodyPr>
+                    </wps:wsp>
+                  </a:graphicData>
+                </a:graphic>
+              </wp:anchor>
+            </w:drawing>
+          </mc:Choice>
+          <mc:Fallback>
+            <w:pict>
+              <v:rect w14:anchorId="6B4D89A2" id="Rectángulo 28" o:spid="_x0000_s1026" style="position:absolute;margin-left:271.1pt;margin-top:27.3pt;width:14.6pt;height:13.7pt;z-index:251668480;visibility:visible;mso-wrap-style:square;mso-wrap-distance-left:9pt;mso-wrap-distance-top:0;mso-wrap-distance-right:9pt;mso-wrap-distance-bottom:0;mso-position-horizontal:absolute;mso-position-horizontal-relative:text;mso-position-vertical:absolute;mso-position-vertical-relative:text;v-text-anchor:middle" o:gfxdata="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" filled="f" strokecolor="red" strokeweight="1pt"/>
+            </w:pict>
+          </mc:Fallback>
+        </mc:AlternateContent>
+      </w:r>
+      <w:r>
+        <w:rPr>
+          <w:rFonts w:asciiTheme="majorHAnsi" w:hAnsiTheme="majorHAnsi" w:cstheme="majorHAnsi"/>
+          <w:sz w:val="24"/>
+          <w:szCs w:val="24"/>
+        </w:rPr>
+        <w:drawing>
+          <wp:inline distT="0" distB="0" distL="0" distR="0" wp14:anchorId="66831723" wp14:editId="22CBFE08">
+            <wp:extent cx="1862424" cy="3761015"/>
+            <wp:effectExtent l="0" t="0" r="5080" b="0"/>
+            <wp:docPr id="27" name="Imagen 27"/>
+            <wp:cNvGraphicFramePr>
+              <a:graphicFrameLocks xmlns:a="http://schemas.openxmlformats.org/drawingml/2006/main" noChangeAspect="1"/>
+            </wp:cNvGraphicFramePr>
+            <a:graphic xmlns:a="http://schemas.openxmlformats.org/drawingml/2006/main">
+              <a:graphicData uri="http://schemas.openxmlformats.org/drawingml/2006/picture">
+                <pic:pic xmlns:pic="http://schemas.openxmlformats.org/drawingml/2006/picture">
+                  <pic:nvPicPr>
+                    <pic:cNvPr id="1" name=""/>
+                    <pic:cNvPicPr/>
+                  </pic:nvPicPr>
+                  <pic:blipFill>
+                    <a:blip r:embed="rId30"/>
+                    <a:stretch>
+                      <a:fillRect/>
+                    </a:stretch>
+                  </pic:blipFill>
+                  <pic:spPr>
+                    <a:xfrm>
+                      <a:off x="0" y="0"/>
+                      <a:ext cx="1895944" cy="3828706"/>
+                    </a:xfrm>
+                    <a:prstGeom prst="rect">
+                      <a:avLst/>
+                    </a:prstGeom>
+                  </pic:spPr>
+                </pic:pic>
+              </a:graphicData>
+            </a:graphic>
+          </wp:inline>
+        </w:drawing>
+      </w:r>
+    </w:p>
+    <w:p>
+      <w:pPr>
+        <w:jc w:val="both"/>
+        <w:rPr>
+          <w:rFonts w:asciiTheme="majorHAnsi" w:hAnsiTheme="majorHAnsi" w:cstheme="majorHAnsi"/>
+          <w:sz w:val="24"/>
+          <w:szCs w:val="24"/>
+        </w:rPr>
+      </w:pPr>
+      <w:r>
+        <w:rPr>
+          <w:rFonts w:asciiTheme="majorHAnsi" w:hAnsiTheme="majorHAnsi" w:cstheme="majorHAnsi"/>
+          <w:sz w:val="24"/>
+          <w:szCs w:val="24"/>
+        </w:rPr>
+        <w:lastRenderedPageBreak/>
+        <w:t>A continuación, en la caja de texto se mostrará el comentario que la gasolinera tiene guardado actualmente (si tiene). Se modifica el comentario y se pulsa “guardar.</w:t>
+      </w:r>
+    </w:p>
+    <w:p>
+      <w:pPr>
+        <w:jc w:val="center"/>
+        <w:rPr>
+          <w:rFonts w:asciiTheme="majorHAnsi" w:hAnsiTheme="majorHAnsi" w:cstheme="majorHAnsi"/>
+          <w:sz w:val="24"/>
+          <w:szCs w:val="24"/>
+        </w:rPr>
+      </w:pPr>
+      <w:r>
+        <w:rPr>
+          <w:rFonts w:asciiTheme="majorHAnsi" w:hAnsiTheme="majorHAnsi" w:cstheme="majorHAnsi"/>
+          <w:noProof/>
+          <w:sz w:val="24"/>
+          <w:szCs w:val="24"/>
+        </w:rPr>
+        <mc:AlternateContent>
+          <mc:Choice Requires="wps">
+            <w:drawing>
+              <wp:anchor distT="0" distB="0" distL="114300" distR="114300" simplePos="0" relativeHeight="251670528" behindDoc="0" locked="0" layoutInCell="1" allowOverlap="1" wp14:anchorId="3D1C56CE" wp14:editId="0914A654">
+                <wp:simplePos x="0" y="0"/>
+                <wp:positionH relativeFrom="column">
+                  <wp:posOffset>3110865</wp:posOffset>
+                </wp:positionH>
+                <wp:positionV relativeFrom="paragraph">
+                  <wp:posOffset>2243999</wp:posOffset>
+                </wp:positionV>
+                <wp:extent cx="375557" cy="185057"/>
+                <wp:effectExtent l="0" t="0" r="24765" b="24765"/>
+                <wp:wrapNone/>
+                <wp:docPr id="38" name="Rectángulo 38"/>
+                <wp:cNvGraphicFramePr/>
+                <a:graphic xmlns:a="http://schemas.openxmlformats.org/drawingml/2006/main">
+                  <a:graphicData uri="http://schemas.microsoft.com/office/word/2010/wordprocessingShape">
+                    <wps:wsp>
+                      <wps:cNvSpPr/>
+                      <wps:spPr>
+                        <a:xfrm>
+                          <a:off x="0" y="0"/>
+                          <a:ext cx="375557" cy="185057"/>
+                        </a:xfrm>
+                        <a:prstGeom prst="rect">
+                          <a:avLst/>
+                        </a:prstGeom>
+                        <a:noFill/>
+                        <a:ln>
+                          <a:solidFill>
+                            <a:srgbClr val="FF0000"/>
+                          </a:solidFill>
+                        </a:ln>
+                      </wps:spPr>
+                      <wps:style>
+                        <a:lnRef idx="2">
+                          <a:schemeClr val="accent1">
+                            <a:shade val="50000"/>
+                          </a:schemeClr>
+                        </a:lnRef>
+                        <a:fillRef idx="1">
+                          <a:schemeClr val="accent1"/>
+                        </a:fillRef>
+                        <a:effectRef idx="0">
+                          <a:schemeClr val="accent1"/>
+                        </a:effectRef>
+                        <a:fontRef idx="minor">
+                          <a:schemeClr val="lt1"/>
+                        </a:fontRef>
+                      </wps:style>
+                      <wps:bodyPr rot="0" spcFirstLastPara="0" vertOverflow="overflow" horzOverflow="overflow" vert="horz" wrap="square" lIns="91440" tIns="45720" rIns="91440" bIns="45720" numCol="1" spcCol="0" rtlCol="0" fromWordArt="0" anchor="ctr" anchorCtr="0" forceAA="0" compatLnSpc="1">
+                        <a:prstTxWarp prst="textNoShape">
+                          <a:avLst/>
+                        </a:prstTxWarp>
+                        <a:noAutofit/>
+                      </wps:bodyPr>
+                    </wps:wsp>
+                  </a:graphicData>
+                </a:graphic>
+              </wp:anchor>
+            </w:drawing>
+          </mc:Choice>
+          <mc:Fallback>
+            <w:pict>
+              <v:rect w14:anchorId="4551A189" id="Rectángulo 38" o:spid="_x0000_s1026" style="position:absolute;margin-left:244.95pt;margin-top:176.7pt;width:29.55pt;height:14.55pt;z-index:251670528;visibility:visible;mso-wrap-style:square;mso-wrap-distance-left:9pt;mso-wrap-distance-top:0;mso-wrap-distance-right:9pt;mso-wrap-distance-bottom:0;mso-position-horizontal:absolute;mso-position-horizontal-relative:text;mso-position-vertical:absolute;mso-position-vertical-relative:text;v-text-anchor:middle" o:gfxdata="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" filled="f" strokecolor="red" strokeweight="1pt"/>
+            </w:pict>
+          </mc:Fallback>
+        </mc:AlternateContent>
+      </w:r>
+      <w:r>
+        <w:rPr>
+          <w:rFonts w:asciiTheme="majorHAnsi" w:hAnsiTheme="majorHAnsi" w:cstheme="majorHAnsi"/>
+          <w:noProof/>
+          <w:sz w:val="24"/>
+          <w:szCs w:val="24"/>
+        </w:rPr>
+        <mc:AlternateContent>
+          <mc:Choice Requires="wps">
+            <w:drawing>
+              <wp:anchor distT="0" distB="0" distL="114300" distR="114300" simplePos="0" relativeHeight="251669504" behindDoc="0" locked="0" layoutInCell="1" allowOverlap="1" wp14:anchorId="4D19BC2D" wp14:editId="233FDC81">
+                <wp:simplePos x="0" y="0"/>
+                <wp:positionH relativeFrom="column">
+                  <wp:posOffset>1886222</wp:posOffset>
+                </wp:positionH>
+                <wp:positionV relativeFrom="paragraph">
+                  <wp:posOffset>1509214</wp:posOffset>
+                </wp:positionV>
+                <wp:extent cx="1611086" cy="625928"/>
+                <wp:effectExtent l="0" t="0" r="27305" b="22225"/>
+                <wp:wrapNone/>
+                <wp:docPr id="37" name="Rectángulo 37"/>
+                <wp:cNvGraphicFramePr/>
+                <a:graphic xmlns:a="http://schemas.openxmlformats.org/drawingml/2006/main">
+                  <a:graphicData uri="http://schemas.microsoft.com/office/word/2010/wordprocessingShape">
+                    <wps:wsp>
+                      <wps:cNvSpPr/>
+                      <wps:spPr>
+                        <a:xfrm>
+                          <a:off x="0" y="0"/>
+                          <a:ext cx="1611086" cy="625928"/>
+                        </a:xfrm>
+                        <a:prstGeom prst="rect">
+                          <a:avLst/>
+                        </a:prstGeom>
+                        <a:noFill/>
+                        <a:ln>
+                          <a:solidFill>
+                            <a:schemeClr val="accent1"/>
+                          </a:solidFill>
+                        </a:ln>
+                      </wps:spPr>
+                      <wps:style>
+                        <a:lnRef idx="2">
+                          <a:schemeClr val="accent1">
+                            <a:shade val="50000"/>
+                          </a:schemeClr>
+                        </a:lnRef>
+                        <a:fillRef idx="1">
+                          <a:schemeClr val="accent1"/>
+                        </a:fillRef>
+                        <a:effectRef idx="0">
+                          <a:schemeClr val="accent1"/>
+                        </a:effectRef>
+                        <a:fontRef idx="minor">
+                          <a:schemeClr val="lt1"/>
+                        </a:fontRef>
+                      </wps:style>
+                      <wps:bodyPr rot="0" spcFirstLastPara="0" vertOverflow="overflow" horzOverflow="overflow" vert="horz" wrap="square" lIns="91440" tIns="45720" rIns="91440" bIns="45720" numCol="1" spcCol="0" rtlCol="0" fromWordArt="0" anchor="ctr" anchorCtr="0" forceAA="0" compatLnSpc="1">
+                        <a:prstTxWarp prst="textNoShape">
+                          <a:avLst/>
+                        </a:prstTxWarp>
+                        <a:noAutofit/>
+                      </wps:bodyPr>
+                    </wps:wsp>
+                  </a:graphicData>
+                </a:graphic>
+              </wp:anchor>
+            </w:drawing>
+          </mc:Choice>
+          <mc:Fallback>
+            <w:pict>
+              <v:rect w14:anchorId="4F729195" id="Rectángulo 37" o:spid="_x0000_s1026" style="position:absolute;margin-left:148.5pt;margin-top:118.85pt;width:126.85pt;height:49.3pt;z-index:251669504;visibility:visible;mso-wrap-style:square;mso-wrap-distance-left:9pt;mso-wrap-distance-top:0;mso-wrap-distance-right:9pt;mso-wrap-distance-bottom:0;mso-position-horizontal:absolute;mso-position-horizontal-relative:text;mso-position-vertical:absolute;mso-position-vertical-relative:text;v-text-anchor:middle" o:gfxdata="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" filled="f" strokecolor="#4472c4 [3204]" strokeweight="1pt"/>
+            </w:pict>
+          </mc:Fallback>
+        </mc:AlternateContent>
+      </w:r>
+      <w:r>
+        <w:rPr>
+          <w:rFonts w:asciiTheme="majorHAnsi" w:hAnsiTheme="majorHAnsi" w:cstheme="majorHAnsi"/>
+          <w:sz w:val="24"/>
+          <w:szCs w:val="24"/>
+        </w:rPr>
+        <w:drawing>
+          <wp:inline distT="0" distB="0" distL="0" distR="0" wp14:anchorId="45ECF05A" wp14:editId="3EA4A430">
+            <wp:extent cx="1943100" cy="3920842"/>
+            <wp:effectExtent l="0" t="0" r="0" b="3810"/>
+            <wp:docPr id="33" name="Imagen 33"/>
+            <wp:cNvGraphicFramePr>
+              <a:graphicFrameLocks xmlns:a="http://schemas.openxmlformats.org/drawingml/2006/main" noChangeAspect="1"/>
+            </wp:cNvGraphicFramePr>
+            <a:graphic xmlns:a="http://schemas.openxmlformats.org/drawingml/2006/main">
+              <a:graphicData uri="http://schemas.openxmlformats.org/drawingml/2006/picture">
+                <pic:pic xmlns:pic="http://schemas.openxmlformats.org/drawingml/2006/picture">
+                  <pic:nvPicPr>
+                    <pic:cNvPr id="1" name=""/>
+                    <pic:cNvPicPr/>
+                  </pic:nvPicPr>
+                  <pic:blipFill>
+                    <a:blip r:embed="rId31"/>
+                    <a:stretch>
+                      <a:fillRect/>
+                    </a:stretch>
+                  </pic:blipFill>
+                  <pic:spPr>
+                    <a:xfrm>
+                      <a:off x="0" y="0"/>
+                      <a:ext cx="1951901" cy="3938602"/>
+                    </a:xfrm>
+                    <a:prstGeom prst="rect">
+                      <a:avLst/>
+                    </a:prstGeom>
+                  </pic:spPr>
+                </pic:pic>
+              </a:graphicData>
+            </a:graphic>
+          </wp:inline>
+        </w:drawing>
+      </w:r>
+    </w:p>
+    <w:p>
+      <w:pPr>
+        <w:jc w:val="both"/>
+        <w:rPr>
+          <w:rFonts w:asciiTheme="majorHAnsi" w:hAnsiTheme="majorHAnsi" w:cstheme="majorHAnsi"/>
+          <w:sz w:val="24"/>
+          <w:szCs w:val="24"/>
+        </w:rPr>
+      </w:pPr>
+      <w:r>
+        <w:rPr>
+          <w:rFonts w:asciiTheme="majorHAnsi" w:hAnsiTheme="majorHAnsi" w:cstheme="majorHAnsi"/>
+          <w:sz w:val="24"/>
+          <w:szCs w:val="24"/>
+        </w:rPr>
+        <w:t>Tras ello, se nos mostrará un mensaje de confirmación.</w:t>
+      </w:r>
+    </w:p>
+    <w:p>
+      <w:pPr>
+        <w:jc w:val="center"/>
+        <w:rPr>
+          <w:rFonts w:asciiTheme="majorHAnsi" w:hAnsiTheme="majorHAnsi" w:cstheme="majorHAnsi"/>
+          <w:sz w:val="24"/>
+          <w:szCs w:val="24"/>
+        </w:rPr>
+      </w:pPr>
+      <w:r>
+        <w:rPr>
+          <w:rFonts w:asciiTheme="majorHAnsi" w:hAnsiTheme="majorHAnsi" w:cstheme="majorHAnsi"/>
+          <w:sz w:val="24"/>
+          <w:szCs w:val="24"/>
+        </w:rPr>
+        <w:drawing>
+          <wp:inline distT="0" distB="0" distL="0" distR="0" wp14:anchorId="48C10E7A" wp14:editId="5FA40FE7">
+            <wp:extent cx="1988466" cy="4022272"/>
+            <wp:effectExtent l="0" t="0" r="0" b="0"/>
+            <wp:docPr id="39" name="Imagen 39"/>
+            <wp:cNvGraphicFramePr>
+              <a:graphicFrameLocks xmlns:a="http://schemas.openxmlformats.org/drawingml/2006/main" noChangeAspect="1"/>
+            </wp:cNvGraphicFramePr>
+            <a:graphic xmlns:a="http://schemas.openxmlformats.org/drawingml/2006/main">
+              <a:graphicData uri="http://schemas.openxmlformats.org/drawingml/2006/picture">
+                <pic:pic xmlns:pic="http://schemas.openxmlformats.org/drawingml/2006/picture">
+                  <pic:nvPicPr>
+                    <pic:cNvPr id="1" name=""/>
+                    <pic:cNvPicPr/>
+                  </pic:nvPicPr>
+                  <pic:blipFill>
+                    <a:blip r:embed="rId32"/>
+                    <a:stretch>
+                      <a:fillRect/>
+                    </a:stretch>
+                  </pic:blipFill>
+                  <pic:spPr>
+                    <a:xfrm>
+                      <a:off x="0" y="0"/>
+                      <a:ext cx="2012607" cy="4071105"/>
+                    </a:xfrm>
+                    <a:prstGeom prst="rect">
+                      <a:avLst/>
+                    </a:prstGeom>
                   </pic:spPr>
                 </pic:pic>
               </a:graphicData>
@@ -5572,6 +6286,7 @@
     <w:lsdException w:name="HTML Sample" w:semiHidden="1" w:unhideWhenUsed="1"/>
     <w:lsdException w:name="HTML Typewriter" w:semiHidden="1" w:unhideWhenUsed="1"/>
     <w:lsdException w:name="HTML Variable" w:semiHidden="1" w:unhideWhenUsed="1"/>
+    <w:lsdException w:name="Normal Table" w:semiHidden="1" w:unhideWhenUsed="1"/>
     <w:lsdException w:name="annotation subject" w:semiHidden="1" w:unhideWhenUsed="1"/>
     <w:lsdException w:name="No List" w:semiHidden="1" w:unhideWhenUsed="1"/>
     <w:lsdException w:name="Outline List 1" w:semiHidden="1" w:unhideWhenUsed="1"/>
@@ -5618,8 +6333,10 @@
     <w:lsdException w:name="Table Subtle 2" w:semiHidden="1" w:unhideWhenUsed="1"/>
     <w:lsdException w:name="Table Web 1" w:semiHidden="1" w:unhideWhenUsed="1"/>
     <w:lsdException w:name="Table Web 2" w:semiHidden="1" w:unhideWhenUsed="1"/>
+    <w:lsdException w:name="Table Web 3" w:semiHidden="1" w:unhideWhenUsed="1"/>
     <w:lsdException w:name="Balloon Text" w:semiHidden="1" w:unhideWhenUsed="1"/>
     <w:lsdException w:name="Table Grid" w:uiPriority="39"/>
+    <w:lsdException w:name="Table Theme" w:semiHidden="1" w:unhideWhenUsed="1"/>
     <w:lsdException w:name="Placeholder Text" w:semiHidden="1"/>
     <w:lsdException w:name="No Spacing" w:uiPriority="1" w:qFormat="1"/>
     <w:lsdException w:name="Light Shading" w:uiPriority="60"/>
@@ -6351,7 +7068,7 @@
 </file>
 
 <file path=customXml/itemProps1.xml><?xml version="1.0" encoding="utf-8"?>
-<ds:datastoreItem xmlns:ds="http://schemas.openxmlformats.org/officeDocument/2006/customXml" ds:itemID="{066409CF-3D3A-428A-87EB-9D48BC344415}">
+<ds:datastoreItem xmlns:ds="http://schemas.openxmlformats.org/officeDocument/2006/customXml" ds:itemID="{F01E58A1-CE9F-48AB-9017-77E0CD1D5DEA}">
   <ds:schemaRefs>
     <ds:schemaRef ds:uri="http://schemas.openxmlformats.org/officeDocument/2006/bibliography"/>
   </ds:schemaRefs>

</xml_diff>